<commit_message>
note no characters display when typing password
</commit_message>
<xml_diff>
--- a/labs/telnetlab/docs/telnet.docx
+++ b/labs/telnetlab/docs/telnet.docx
@@ -1,9 +1,10 @@
 
 <file path=word/document.xml><?xml version="1.0" encoding="utf-8"?>
-<w:document xmlns:wpc="http://schemas.microsoft.com/office/word/2010/wordprocessingCanvas" xmlns:cx="http://schemas.microsoft.com/office/drawing/2014/chartex" xmlns:cx1="http://schemas.microsoft.com/office/drawing/2015/9/8/chartex" xmlns:cx2="http://schemas.microsoft.com/office/drawing/2015/10/21/chartex" xmlns:cx3="http://schemas.microsoft.com/office/drawing/2016/5/9/chartex" xmlns:cx4="http://schemas.microsoft.com/office/drawing/2016/5/10/chartex" xmlns:cx5="http://schemas.microsoft.com/office/drawing/2016/5/11/chartex" xmlns:cx6="http://schemas.microsoft.com/office/drawing/2016/5/12/chartex" xmlns:cx7="http://schemas.microsoft.com/office/drawing/2016/5/13/chartex" xmlns:cx8="http://schemas.microsoft.com/office/drawing/2016/5/14/chartex" xmlns:mc="http://schemas.openxmlformats.org/markup-compatibility/2006" xmlns:aink="http://schemas.microsoft.com/office/drawing/2016/ink" xmlns:am3d="http://schemas.microsoft.com/office/drawing/2017/model3d" xmlns:o="urn:schemas-microsoft-com:office:office" xmlns:r="http://schemas.openxmlformats.org/officeDocument/2006/relationships" xmlns:m="http://schemas.openxmlformats.org/officeDocument/2006/math" xmlns:v="urn:schemas-microsoft-com:vml" xmlns:wp14="http://schemas.microsoft.com/office/word/2010/wordprocessingDrawing" xmlns:wp="http://schemas.openxmlformats.org/drawingml/2006/wordprocessingDrawing" xmlns:w10="urn:schemas-microsoft-com:office:word" xmlns:w="http://schemas.openxmlformats.org/wordprocessingml/2006/main" xmlns:w14="http://schemas.microsoft.com/office/word/2010/wordml" xmlns:w15="http://schemas.microsoft.com/office/word/2012/wordml" xmlns:w16cid="http://schemas.microsoft.com/office/word/2016/wordml/cid" xmlns:w16se="http://schemas.microsoft.com/office/word/2015/wordml/symex" xmlns:wpg="http://schemas.microsoft.com/office/word/2010/wordprocessingGroup" xmlns:wpi="http://schemas.microsoft.com/office/word/2010/wordprocessingInk" xmlns:wne="http://schemas.microsoft.com/office/word/2006/wordml" xmlns:wps="http://schemas.microsoft.com/office/word/2010/wordprocessingShape" mc:Ignorable="w14 w15 w16se w16cid wp14">
+<w:document xmlns:o="urn:schemas-microsoft-com:office:office" xmlns:r="http://schemas.openxmlformats.org/officeDocument/2006/relationships" xmlns:v="urn:schemas-microsoft-com:vml" xmlns:w="http://schemas.openxmlformats.org/wordprocessingml/2006/main" xmlns:w10="urn:schemas-microsoft-com:office:word" xmlns:wp="http://schemas.openxmlformats.org/drawingml/2006/wordprocessingDrawing" xmlns:wps="http://schemas.microsoft.com/office/word/2010/wordprocessingShape" xmlns:wpg="http://schemas.microsoft.com/office/word/2010/wordprocessingGroup" xmlns:mc="http://schemas.openxmlformats.org/markup-compatibility/2006" xmlns:wp14="http://schemas.microsoft.com/office/word/2010/wordprocessingDrawing" xmlns:w14="http://schemas.microsoft.com/office/word/2010/wordml" mc:Ignorable="w14 wp14">
   <w:body>
     <w:p>
       <w:pPr>
+        <w:pStyle w:val="Normal"/>
         <w:jc w:val="center"/>
         <w:rPr>
           <w:sz w:val="40"/>
@@ -20,7 +21,9 @@
     </w:p>
     <w:p>
       <w:pPr>
-        <w:rPr>
+        <w:pStyle w:val="Normal"/>
+        <w:rPr>
+          <w:b/>
           <w:b/>
           <w:bCs/>
           <w:sz w:val="30"/>
@@ -29,62 +32,115 @@
       </w:pPr>
       <w:r>
         <w:rPr>
-          <w:noProof/>
-        </w:rPr>
-        <w:pict>
-          <v:rect id="Shape1" o:spid="_x0000_s1026" style="position:absolute;margin-left:22.8pt;margin-top:4.75pt;width:438.1pt;height:41.35pt;z-index:2;visibility:visible;mso-wrap-style:square;mso-wrap-distance-left:0;mso-wrap-distance-top:0;mso-wrap-distance-right:0;mso-wrap-distance-bottom:0;mso-position-horizontal:absolute;mso-position-horizontal-relative:text;mso-position-vertical:absolute;mso-position-vertical-relative:text;v-text-anchor:top" o:gfxdata="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" filled="f">
-            <v:textbox style="mso-fit-shape-to-text:t" inset="0,0,0,0">
-              <w:txbxContent>
-                <w:p>
-                  <w:pPr>
-                    <w:pStyle w:val="FrameContents"/>
-                  </w:pPr>
-                  <w:r>
-                    <w:t xml:space="preserve">This lab was developed for the Labtainer framework by the Naval Postgraduate School, Center for Cybersecurity and Cyber Operations under National Science Foundation Award No. 1438893.  This work is in the public domain, and </w:t>
-                  </w:r>
-                  <w:r>
-                    <w:t>cannot be copyrighted.</w:t>
-                  </w:r>
-                </w:p>
-              </w:txbxContent>
-            </v:textbox>
-          </v:rect>
-        </w:pict>
-      </w:r>
-    </w:p>
-    <w:p>
-      <w:pPr>
-        <w:rPr>
           <w:b/>
           <w:bCs/>
           <w:sz w:val="30"/>
           <w:szCs w:val="30"/>
         </w:rPr>
-      </w:pPr>
-    </w:p>
-    <w:p>
-      <w:pPr>
-        <w:rPr>
+      </w:r>
+      <w:r>
+        <mc:AlternateContent>
+          <mc:Choice Requires="wps">
+            <w:drawing>
+              <wp:anchor behindDoc="0" distT="0" distB="0" distL="0" distR="0" simplePos="0" locked="0" layoutInCell="1" allowOverlap="1" relativeHeight="2">
+                <wp:simplePos x="0" y="0"/>
+                <wp:positionH relativeFrom="column">
+                  <wp:posOffset>289560</wp:posOffset>
+                </wp:positionH>
+                <wp:positionV relativeFrom="paragraph">
+                  <wp:posOffset>60325</wp:posOffset>
+                </wp:positionV>
+                <wp:extent cx="5563870" cy="527050"/>
+                <wp:effectExtent l="0" t="0" r="0" b="0"/>
+                <wp:wrapNone/>
+                <wp:docPr id="1" name=""/>
+                <a:graphic xmlns:a="http://schemas.openxmlformats.org/drawingml/2006/main">
+                  <a:graphicData uri="http://schemas.microsoft.com/office/word/2010/wordprocessingShape">
+                    <wps:wsp>
+                      <wps:cNvSpPr txBox="1"/>
+                      <wps:spPr>
+                        <a:xfrm>
+                          <a:off x="0" y="0"/>
+                          <a:ext cx="5563870" cy="527050"/>
+                        </a:xfrm>
+                        <a:prstGeom prst="rect"/>
+                        <a:ln w="635">
+                          <a:solidFill>
+                            <a:srgbClr val="000000"/>
+                          </a:solidFill>
+                        </a:ln>
+                      </wps:spPr>
+                      <wps:txbx>
+                        <w:txbxContent>
+                          <w:p>
+                            <w:pPr>
+                              <w:pStyle w:val="FrameContents"/>
+                              <w:rPr/>
+                            </w:pPr>
+                            <w:r>
+                              <w:rPr/>
+                              <w:t>This lab was developed for the Labtainer framework by the Naval Postgraduate School, Center for Cybersecurity and Cyber Operations under National Science Foundation Award No. 1438893.  This work is in the public domain, and cannot be copyrighted.</w:t>
+                            </w:r>
+                          </w:p>
+                        </w:txbxContent>
+                      </wps:txbx>
+                      <wps:bodyPr anchor="t" lIns="0" tIns="0" rIns="0" bIns="0">
+                        <a:noAutofit/>
+                      </wps:bodyPr>
+                    </wps:wsp>
+                  </a:graphicData>
+                </a:graphic>
+              </wp:anchor>
+            </w:drawing>
+          </mc:Choice>
+          <mc:Fallback>
+            <w:pict>
+              <v:rect strokecolor="#000000" strokeweight="0pt" style="position:absolute;rotation:0;width:438.1pt;height:41.5pt;mso-wrap-distance-left:0pt;mso-wrap-distance-right:0pt;mso-wrap-distance-top:0pt;mso-wrap-distance-bottom:0pt;margin-top:4.75pt;mso-position-vertical-relative:text;margin-left:22.8pt;mso-position-horizontal-relative:text">
+                <v:textbox inset="0in,0in,0in,0in">
+                  <w:txbxContent>
+                    <w:p>
+                      <w:pPr>
+                        <w:pStyle w:val="FrameContents"/>
+                        <w:rPr/>
+                      </w:pPr>
+                      <w:r>
+                        <w:rPr/>
+                        <w:t>This lab was developed for the Labtainer framework by the Naval Postgraduate School, Center for Cybersecurity and Cyber Operations under National Science Foundation Award No. 1438893.  This work is in the public domain, and cannot be copyrighted.</w:t>
+                      </w:r>
+                    </w:p>
+                  </w:txbxContent>
+                </v:textbox>
+              </v:rect>
+            </w:pict>
+          </mc:Fallback>
+        </mc:AlternateContent>
+      </w:r>
+    </w:p>
+    <w:p>
+      <w:pPr>
+        <w:pStyle w:val="Normal"/>
+        <w:rPr>
+          <w:b/>
           <w:b/>
           <w:bCs/>
           <w:sz w:val="30"/>
           <w:szCs w:val="30"/>
         </w:rPr>
       </w:pPr>
-    </w:p>
-    <w:p>
-      <w:pPr>
+      <w:r>
         <w:rPr>
           <w:b/>
           <w:bCs/>
           <w:sz w:val="30"/>
           <w:szCs w:val="30"/>
         </w:rPr>
-      </w:pPr>
-    </w:p>
-    <w:p>
-      <w:pPr>
-        <w:rPr>
+      </w:r>
+    </w:p>
+    <w:p>
+      <w:pPr>
+        <w:pStyle w:val="Normal"/>
+        <w:rPr>
+          <w:b/>
           <w:b/>
           <w:bCs/>
           <w:sz w:val="30"/>
@@ -98,22 +154,13 @@
           <w:sz w:val="30"/>
           <w:szCs w:val="30"/>
         </w:rPr>
-        <w:t>Overview</w:t>
-      </w:r>
-    </w:p>
-    <w:p/>
-    <w:p>
-      <w:r>
-        <w:t>This labtainer exercise illustrates the use of a telnet client to access resources on a server. It is a simple lab intended to illustrate basic client server networking and the transmission of plaintext passwords over a</w:t>
-      </w:r>
-      <w:r>
-        <w:t xml:space="preserve"> network by telnet.</w:t>
-      </w:r>
-    </w:p>
-    <w:p/>
-    <w:p>
-      <w:pPr>
-        <w:rPr>
+      </w:r>
+    </w:p>
+    <w:p>
+      <w:pPr>
+        <w:pStyle w:val="Normal"/>
+        <w:rPr>
+          <w:b/>
           <w:b/>
           <w:bCs/>
           <w:sz w:val="30"/>
@@ -127,17 +174,100 @@
           <w:sz w:val="30"/>
           <w:szCs w:val="30"/>
         </w:rPr>
+      </w:r>
+    </w:p>
+    <w:p>
+      <w:pPr>
+        <w:pStyle w:val="Normal"/>
+        <w:rPr>
+          <w:b/>
+          <w:b/>
+          <w:bCs/>
+          <w:sz w:val="30"/>
+          <w:szCs w:val="30"/>
+        </w:rPr>
+      </w:pPr>
+      <w:r>
+        <w:rPr>
+          <w:b/>
+          <w:bCs/>
+          <w:sz w:val="30"/>
+          <w:szCs w:val="30"/>
+        </w:rPr>
+        <w:t>Overview</w:t>
+      </w:r>
+    </w:p>
+    <w:p>
+      <w:pPr>
+        <w:pStyle w:val="Normal"/>
+        <w:rPr/>
+      </w:pPr>
+      <w:r>
+        <w:rPr/>
+      </w:r>
+    </w:p>
+    <w:p>
+      <w:pPr>
+        <w:pStyle w:val="Normal"/>
+        <w:rPr/>
+      </w:pPr>
+      <w:r>
+        <w:rPr/>
+        <w:t>This labtainer exercise illustrates the use of a telnet client to access resources on a server. It is a simple lab intended to illustrate basic client server networking and the transmission of plaintext passwords over a network by telnet.</w:t>
+      </w:r>
+    </w:p>
+    <w:p>
+      <w:pPr>
+        <w:pStyle w:val="Normal"/>
+        <w:rPr/>
+      </w:pPr>
+      <w:r>
+        <w:rPr/>
+      </w:r>
+    </w:p>
+    <w:p>
+      <w:pPr>
+        <w:pStyle w:val="Normal"/>
+        <w:rPr>
+          <w:b/>
+          <w:b/>
+          <w:bCs/>
+          <w:sz w:val="30"/>
+          <w:szCs w:val="30"/>
+        </w:rPr>
+      </w:pPr>
+      <w:r>
+        <w:rPr>
+          <w:b/>
+          <w:bCs/>
+          <w:sz w:val="30"/>
+          <w:szCs w:val="30"/>
+        </w:rPr>
         <w:t>Performing the lab</w:t>
       </w:r>
     </w:p>
     <w:p>
-      <w:r>
+      <w:pPr>
+        <w:pStyle w:val="Normal"/>
+        <w:rPr/>
+      </w:pPr>
+      <w:r>
+        <w:rPr/>
         <w:t>The lab is started from the labtainer working directory on your Linux host, e.g., a Linux VM. From there, issue the command:</w:t>
       </w:r>
     </w:p>
-    <w:p/>
-    <w:p>
-      <w:pPr>
+    <w:p>
+      <w:pPr>
+        <w:pStyle w:val="Normal"/>
+        <w:rPr/>
+      </w:pPr>
+      <w:r>
+        <w:rPr/>
+      </w:r>
+    </w:p>
+    <w:p>
+      <w:pPr>
+        <w:pStyle w:val="Normal"/>
         <w:rPr>
           <w:rFonts w:ascii="Tlwg Typist" w:hAnsi="Tlwg Typist"/>
         </w:rPr>
@@ -150,19 +280,39 @@
         <w:t>labtainer telnetlab</w:t>
       </w:r>
     </w:p>
-    <w:p/>
-    <w:p>
-      <w:r>
-        <w:t>The resulting virtual terminals include one connected to a client computer</w:t>
-      </w:r>
-      <w:r>
-        <w:t>, and a terminal connected to a server.</w:t>
-      </w:r>
-    </w:p>
-    <w:p/>
-    <w:p>
-      <w:pPr>
-        <w:rPr>
+    <w:p>
+      <w:pPr>
+        <w:pStyle w:val="Normal"/>
+        <w:rPr/>
+      </w:pPr>
+      <w:r>
+        <w:rPr/>
+      </w:r>
+    </w:p>
+    <w:p>
+      <w:pPr>
+        <w:pStyle w:val="Normal"/>
+        <w:rPr/>
+      </w:pPr>
+      <w:r>
+        <w:rPr/>
+        <w:t>The resulting virtual terminals include one connected to a client computer, and a terminal connected to a server.</w:t>
+      </w:r>
+    </w:p>
+    <w:p>
+      <w:pPr>
+        <w:pStyle w:val="Normal"/>
+        <w:rPr/>
+      </w:pPr>
+      <w:r>
+        <w:rPr/>
+      </w:r>
+    </w:p>
+    <w:p>
+      <w:pPr>
+        <w:pStyle w:val="Normal"/>
+        <w:rPr>
+          <w:b/>
           <w:b/>
           <w:bCs/>
           <w:sz w:val="30"/>
@@ -179,9 +329,22 @@
         <w:t>Tasks</w:t>
       </w:r>
     </w:p>
-    <w:p/>
-    <w:p>
-      <w:r>
+    <w:p>
+      <w:pPr>
+        <w:pStyle w:val="Normal"/>
+        <w:rPr/>
+      </w:pPr>
+      <w:r>
+        <w:rPr/>
+      </w:r>
+    </w:p>
+    <w:p>
+      <w:pPr>
+        <w:pStyle w:val="Normal"/>
+        <w:rPr/>
+      </w:pPr>
+      <w:r>
+        <w:rPr/>
         <w:t xml:space="preserve">1. </w:t>
       </w:r>
       <w:r>
@@ -195,7 +358,12 @@
       </w:r>
     </w:p>
     <w:p>
-      <w:r>
+      <w:pPr>
+        <w:pStyle w:val="Normal"/>
+        <w:rPr/>
+      </w:pPr>
+      <w:r>
+        <w:rPr/>
         <w:t>In the server window, type “</w:t>
       </w:r>
       <w:r>
@@ -205,6 +373,7 @@
         <w:t>ifconfig</w:t>
       </w:r>
       <w:r>
+        <w:rPr/>
         <w:t>” to view the IP address of the server. The server IP address will follow the “</w:t>
       </w:r>
       <w:r>
@@ -214,12 +383,26 @@
         <w:t>inet adddr:</w:t>
       </w:r>
       <w:r>
+        <w:rPr/>
         <w:t>” label.</w:t>
       </w:r>
     </w:p>
-    <w:p/>
-    <w:p>
-      <w:r>
+    <w:p>
+      <w:pPr>
+        <w:pStyle w:val="Normal"/>
+        <w:rPr/>
+      </w:pPr>
+      <w:r>
+        <w:rPr/>
+      </w:r>
+    </w:p>
+    <w:p>
+      <w:pPr>
+        <w:pStyle w:val="Normal"/>
+        <w:rPr/>
+      </w:pPr>
+      <w:r>
+        <w:rPr/>
         <w:t xml:space="preserve">2.  </w:t>
       </w:r>
       <w:r>
@@ -229,7 +412,197 @@
           <w:sz w:val="22"/>
           <w:szCs w:val="22"/>
         </w:rPr>
-        <w:t>Telnet to telnet server and</w:t>
+        <w:t>Telnet to telnet server and display a file on the server</w:t>
+      </w:r>
+    </w:p>
+    <w:p>
+      <w:pPr>
+        <w:pStyle w:val="Normal"/>
+        <w:rPr/>
+      </w:pPr>
+      <w:r>
+        <w:rPr/>
+        <w:t xml:space="preserve">On the client computer, use the telnet command to access the server using its IP address: </w:t>
+      </w:r>
+    </w:p>
+    <w:p>
+      <w:pPr>
+        <w:pStyle w:val="Normal"/>
+        <w:rPr/>
+      </w:pPr>
+      <w:r>
+        <w:rPr/>
+      </w:r>
+    </w:p>
+    <w:p>
+      <w:pPr>
+        <w:pStyle w:val="Normal"/>
+        <w:rPr>
+          <w:rFonts w:ascii="Tlwg Typist" w:hAnsi="Tlwg Typist"/>
+        </w:rPr>
+      </w:pPr>
+      <w:r>
+        <w:rPr>
+          <w:rFonts w:ascii="Tlwg Typist" w:hAnsi="Tlwg Typist"/>
+        </w:rPr>
+        <w:tab/>
+        <w:t>telnet &lt;IP&gt;</w:t>
+      </w:r>
+    </w:p>
+    <w:p>
+      <w:pPr>
+        <w:pStyle w:val="Normal"/>
+        <w:rPr/>
+      </w:pPr>
+      <w:r>
+        <w:rPr/>
+      </w:r>
+    </w:p>
+    <w:p>
+      <w:pPr>
+        <w:pStyle w:val="Normal"/>
+        <w:rPr/>
+      </w:pPr>
+      <w:r>
+        <w:rPr/>
+        <w:t>You will be prompted for a user ID and then a password. Both of them are “</w:t>
+      </w:r>
+      <w:r>
+        <w:rPr>
+          <w:rFonts w:ascii="Tlwg Typist" w:hAnsi="Tlwg Typist"/>
+        </w:rPr>
+        <w:t>ubuntu</w:t>
+      </w:r>
+      <w:r>
+        <w:rPr/>
+        <w:t xml:space="preserve">”. </w:t>
+      </w:r>
+    </w:p>
+    <w:p>
+      <w:pPr>
+        <w:pStyle w:val="Normal"/>
+        <w:rPr/>
+      </w:pPr>
+      <w:r>
+        <w:rPr/>
+        <w:tab/>
+        <w:t>NOTE: While you type the password, no characters will display.</w:t>
+      </w:r>
+    </w:p>
+    <w:p>
+      <w:pPr>
+        <w:pStyle w:val="Normal"/>
+        <w:rPr/>
+      </w:pPr>
+      <w:r>
+        <w:rPr/>
+      </w:r>
+    </w:p>
+    <w:p>
+      <w:pPr>
+        <w:pStyle w:val="Normal"/>
+        <w:rPr/>
+      </w:pPr>
+      <w:r>
+        <w:rPr/>
+        <w:t>There is a pre-created file on the server named “</w:t>
+      </w:r>
+      <w:r>
+        <w:rPr>
+          <w:rFonts w:ascii="Tlwg Typist" w:hAnsi="Tlwg Typist"/>
+        </w:rPr>
+        <w:t>filetoview.txt</w:t>
+      </w:r>
+      <w:r>
+        <w:rPr/>
+        <w:t>”.</w:t>
+      </w:r>
+    </w:p>
+    <w:p>
+      <w:pPr>
+        <w:pStyle w:val="Normal"/>
+        <w:rPr/>
+      </w:pPr>
+      <w:r>
+        <w:rPr/>
+      </w:r>
+    </w:p>
+    <w:p>
+      <w:pPr>
+        <w:pStyle w:val="Normal"/>
+        <w:rPr/>
+      </w:pPr>
+      <w:r>
+        <w:rPr/>
+        <w:t>View the file content by typing:</w:t>
+      </w:r>
+    </w:p>
+    <w:p>
+      <w:pPr>
+        <w:pStyle w:val="Normal"/>
+        <w:rPr/>
+      </w:pPr>
+      <w:r>
+        <w:rPr/>
+        <w:t xml:space="preserve">  </w:t>
+      </w:r>
+      <w:r>
+        <w:rPr/>
+        <w:tab/>
+      </w:r>
+      <w:r>
+        <w:rPr>
+          <w:rFonts w:ascii="Tlwg Typist" w:hAnsi="Tlwg Typist"/>
+        </w:rPr>
+        <w:t>cat filetoview.txt</w:t>
+      </w:r>
+    </w:p>
+    <w:p>
+      <w:pPr>
+        <w:pStyle w:val="Normal"/>
+        <w:rPr/>
+      </w:pPr>
+      <w:r>
+        <w:rPr/>
+      </w:r>
+    </w:p>
+    <w:p>
+      <w:pPr>
+        <w:pStyle w:val="Normal"/>
+        <w:rPr/>
+      </w:pPr>
+      <w:r>
+        <w:rPr/>
+        <w:t>Exit the telnet session on the client via the “</w:t>
+      </w:r>
+      <w:r>
+        <w:rPr>
+          <w:rFonts w:ascii="Courier" w:hAnsi="Courier"/>
+        </w:rPr>
+        <w:t>exit</w:t>
+      </w:r>
+      <w:r>
+        <w:rPr/>
+        <w:t>” command.</w:t>
+      </w:r>
+    </w:p>
+    <w:p>
+      <w:pPr>
+        <w:pStyle w:val="Normal"/>
+        <w:rPr/>
+      </w:pPr>
+      <w:r>
+        <w:rPr/>
+      </w:r>
+    </w:p>
+    <w:p>
+      <w:pPr>
+        <w:pStyle w:val="Normal"/>
+        <w:rPr/>
+      </w:pPr>
+      <w:r>
+        <w:rPr/>
+        <w:t xml:space="preserve">3. </w:t>
       </w:r>
       <w:r>
         <w:rPr>
@@ -238,107 +611,91 @@
           <w:sz w:val="22"/>
           <w:szCs w:val="22"/>
         </w:rPr>
-        <w:t xml:space="preserve"> display a file on the server</w:t>
-      </w:r>
-    </w:p>
-    <w:p>
-      <w:r>
-        <w:t>On the client comp</w:t>
-      </w:r>
-      <w:r>
-        <w:t>ut</w:t>
-      </w:r>
-      <w:r>
-        <w:t xml:space="preserve">er, use the telnet command to access the server using its IP address: </w:t>
-      </w:r>
-    </w:p>
-    <w:p/>
-    <w:p>
-      <w:pPr>
-        <w:rPr>
-          <w:rFonts w:ascii="Tlwg Typist" w:hAnsi="Tlwg Typist"/>
-        </w:rPr>
-      </w:pPr>
-      <w:r>
-        <w:rPr>
-          <w:rFonts w:ascii="Tlwg Typist" w:hAnsi="Tlwg Typist"/>
-        </w:rPr>
+        <w:t>View plaintext passwords.</w:t>
+      </w:r>
+    </w:p>
+    <w:p>
+      <w:pPr>
+        <w:pStyle w:val="Normal"/>
+        <w:rPr/>
+      </w:pPr>
+      <w:r>
+        <w:rPr/>
+        <w:t>On the server, start tcpdump to display TCP network traffic with this command:</w:t>
+      </w:r>
+    </w:p>
+    <w:p>
+      <w:pPr>
+        <w:pStyle w:val="Normal"/>
+        <w:rPr/>
+      </w:pPr>
+      <w:r>
+        <w:rPr/>
         <w:tab/>
-        <w:t>telnet &lt;IP&gt;</w:t>
-      </w:r>
-    </w:p>
-    <w:p/>
-    <w:p>
-      <w:r>
-        <w:t>You will be prompted for a user ID and then a password. Both of them are “</w:t>
-      </w:r>
-      <w:r>
-        <w:rPr>
-          <w:rFonts w:ascii="Tlwg Typist" w:hAnsi="Tlwg Typist"/>
-        </w:rPr>
-        <w:t>ubuntu</w:t>
-      </w:r>
-      <w:r>
-        <w:t>”</w:t>
-      </w:r>
-    </w:p>
-    <w:p/>
-    <w:p>
-      <w:r>
-        <w:t xml:space="preserve">There is a pre-created file on the </w:t>
-      </w:r>
-      <w:r>
-        <w:t>server named “</w:t>
-      </w:r>
-      <w:r>
-        <w:rPr>
-          <w:rFonts w:ascii="Tlwg Typist" w:hAnsi="Tlwg Typist"/>
-        </w:rPr>
-        <w:t>filetoview.txt</w:t>
-      </w:r>
-      <w:r>
-        <w:t>”.</w:t>
-      </w:r>
-    </w:p>
-    <w:p/>
-    <w:p>
-      <w:r>
-        <w:t>View the file content by typing:</w:t>
-      </w:r>
-    </w:p>
-    <w:p>
-      <w:r>
-        <w:t xml:space="preserve">  </w:t>
-      </w:r>
-      <w:r>
-        <w:tab/>
-      </w:r>
-      <w:r>
-        <w:rPr>
-          <w:rFonts w:ascii="Tlwg Typist" w:hAnsi="Tlwg Typist"/>
-        </w:rPr>
-        <w:t>cat filetoview.txt</w:t>
-      </w:r>
-    </w:p>
-    <w:p/>
-    <w:p>
-      <w:r>
-        <w:t>Exit the telnet session on the client via the “</w:t>
-      </w:r>
-      <w:r>
-        <w:rPr>
-          <w:rFonts w:ascii="Courier" w:hAnsi="Courier"/>
-        </w:rPr>
-        <w:t>exit</w:t>
-      </w:r>
-      <w:r>
-        <w:t>” command.</w:t>
-      </w:r>
-    </w:p>
-    <w:p/>
-    <w:p>
-      <w:r>
-        <w:t xml:space="preserve">3. </w:t>
+      </w:r>
+      <w:r>
+        <w:rPr>
+          <w:rFonts w:ascii="Tlwg Typist" w:hAnsi="Tlwg Typist"/>
+        </w:rPr>
+        <w:t>sudo tcpdump -i eth0 -X tcp</w:t>
+      </w:r>
+    </w:p>
+    <w:p>
+      <w:pPr>
+        <w:pStyle w:val="Normal"/>
+        <w:rPr/>
+      </w:pPr>
+      <w:r>
+        <w:rPr/>
+      </w:r>
+    </w:p>
+    <w:p>
+      <w:pPr>
+        <w:pStyle w:val="Normal"/>
+        <w:rPr/>
+      </w:pPr>
+      <w:r>
+        <w:rPr/>
+        <w:t>On the client start a telnet session, but when prompted for the password type “</w:t>
+      </w:r>
+      <w:r>
+        <w:rPr>
+          <w:rFonts w:ascii="Tlwg Typist" w:hAnsi="Tlwg Typist"/>
+        </w:rPr>
+        <w:t>mydoghasfleas</w:t>
+      </w:r>
+      <w:r>
+        <w:rPr/>
+        <w:t>” (as you know this password is incorrect). As you type each letter of the password, observe the tcpdump of the traffic. Keeping in mind that every other packet is an “</w:t>
+      </w:r>
+      <w:r>
+        <w:rPr>
+          <w:rFonts w:ascii="Tlwg Typist" w:hAnsi="Tlwg Typist"/>
+        </w:rPr>
+        <w:t>ack</w:t>
+      </w:r>
+      <w:r>
+        <w:rPr/>
+        <w:t>”, do you see the password. What do you notice?</w:t>
+      </w:r>
+    </w:p>
+    <w:p>
+      <w:pPr>
+        <w:pStyle w:val="Normal"/>
+        <w:rPr/>
+      </w:pPr>
+      <w:r>
+        <w:rPr/>
+      </w:r>
+    </w:p>
+    <w:p>
+      <w:pPr>
+        <w:pStyle w:val="Normal"/>
+        <w:rPr/>
+      </w:pPr>
+      <w:r>
+        <w:rPr/>
+        <w:t xml:space="preserve">4. </w:t>
       </w:r>
       <w:r>
         <w:rPr>
@@ -347,77 +704,22 @@
           <w:sz w:val="22"/>
           <w:szCs w:val="22"/>
         </w:rPr>
-        <w:t>View plaintext passwords.</w:t>
-      </w:r>
-    </w:p>
-    <w:p>
-      <w:r>
-        <w:t>On the server, start tcpdump to display TCP network traffic with this comman</w:t>
-      </w:r>
-      <w:r>
-        <w:t>d:</w:t>
-      </w:r>
-    </w:p>
-    <w:p>
-      <w:r>
-        <w:tab/>
-      </w:r>
-      <w:r>
-        <w:rPr>
-          <w:rFonts w:ascii="Tlwg Typist" w:hAnsi="Tlwg Typist"/>
-        </w:rPr>
-        <w:t>sudo tcpdump -i eth0 -X tcp</w:t>
-      </w:r>
-    </w:p>
-    <w:p/>
-    <w:p>
-      <w:r>
-        <w:t>On the client start a telnet session, but when prompted for the password type “</w:t>
-      </w:r>
-      <w:r>
-        <w:rPr>
-          <w:rFonts w:ascii="Tlwg Typist" w:hAnsi="Tlwg Typist"/>
-        </w:rPr>
-        <w:t>mydoghasfleas</w:t>
-      </w:r>
-      <w:r>
-        <w:t xml:space="preserve">” (as you know this password is incorrect). As you type each letter of the password, observe the tcpdump of the traffic. </w:t>
-      </w:r>
-      <w:r>
-        <w:t>Keeping in mind that every other packet is an “</w:t>
-      </w:r>
-      <w:r>
-        <w:rPr>
-          <w:rFonts w:ascii="Tlwg Typist" w:hAnsi="Tlwg Typist"/>
-        </w:rPr>
-        <w:t>ack</w:t>
-      </w:r>
-      <w:r>
-        <w:t>”, do you see the password. What do you notice?</w:t>
-      </w:r>
-    </w:p>
-    <w:p/>
-    <w:p>
-      <w:r>
-        <w:t xml:space="preserve">4. </w:t>
-      </w:r>
-      <w:r>
-        <w:rPr>
-          <w:b/>
-          <w:bCs/>
-          <w:sz w:val="22"/>
-          <w:szCs w:val="22"/>
-        </w:rPr>
         <w:t>Use SSH to protect communications with the server</w:t>
       </w:r>
     </w:p>
     <w:p>
-      <w:r>
+      <w:pPr>
+        <w:pStyle w:val="Normal"/>
+        <w:rPr/>
+      </w:pPr>
+      <w:r>
+        <w:rPr/>
         <w:t>From the client computer, use the SSH command to access the server using its IP address:</w:t>
       </w:r>
     </w:p>
     <w:p>
       <w:pPr>
+        <w:pStyle w:val="Normal"/>
         <w:rPr>
           <w:rFonts w:ascii="Tlwg Typist" w:hAnsi="Tlwg Typist"/>
         </w:rPr>
@@ -431,25 +733,22 @@
       </w:r>
     </w:p>
     <w:p>
-      <w:r>
-        <w:t>The f</w:t>
-      </w:r>
-      <w:r>
-        <w:t>irst time you SSH to a server, SSH will warn you that the “</w:t>
-      </w:r>
-      <w:r>
-        <w:rPr>
-          <w:rFonts w:ascii="Tlwg Typist" w:hAnsi="Tlwg Typist"/>
-        </w:rPr>
-        <w:t xml:space="preserve">authenticity of </w:t>
-      </w:r>
-      <w:r>
-        <w:rPr>
-          <w:rFonts w:ascii="Tlwg Typist" w:hAnsi="Tlwg Typist"/>
-        </w:rPr>
-        <w:t>the host… can’t be established</w:t>
-      </w:r>
-      <w:r>
+      <w:pPr>
+        <w:pStyle w:val="Normal"/>
+        <w:rPr/>
+      </w:pPr>
+      <w:r>
+        <w:rPr/>
+        <w:t>The first time you SSH to a server, SSH will warn you that the “</w:t>
+      </w:r>
+      <w:r>
+        <w:rPr>
+          <w:rFonts w:ascii="Tlwg Typist" w:hAnsi="Tlwg Typist"/>
+        </w:rPr>
+        <w:t>authenticity of the host… can’t be established</w:t>
+      </w:r>
+      <w:r>
+        <w:rPr/>
         <w:t>”. Type “</w:t>
       </w:r>
       <w:r>
@@ -459,20 +758,40 @@
         <w:t>yes</w:t>
       </w:r>
       <w:r>
+        <w:rPr/>
         <w:t>” at the prompt.</w:t>
       </w:r>
     </w:p>
-    <w:p/>
-    <w:p>
-      <w:r>
+    <w:p>
+      <w:pPr>
+        <w:pStyle w:val="Normal"/>
+        <w:rPr/>
+      </w:pPr>
+      <w:r>
+        <w:rPr/>
+      </w:r>
+    </w:p>
+    <w:p>
+      <w:pPr>
+        <w:pStyle w:val="Normal"/>
+        <w:rPr/>
+      </w:pPr>
+      <w:r>
+        <w:rPr/>
         <w:t>View the file content by typing:</w:t>
       </w:r>
     </w:p>
     <w:p>
-      <w:r>
+      <w:pPr>
+        <w:pStyle w:val="Normal"/>
+        <w:rPr/>
+      </w:pPr>
+      <w:r>
+        <w:rPr/>
         <w:t xml:space="preserve"> </w:t>
       </w:r>
       <w:r>
+        <w:rPr/>
         <w:tab/>
       </w:r>
       <w:r>
@@ -482,22 +801,39 @@
         <w:t>cat filetoview.txt</w:t>
       </w:r>
     </w:p>
-    <w:p/>
-    <w:p>
-      <w:r>
-        <w:t>Observe the tcpdump output and</w:t>
-      </w:r>
-      <w:r>
-        <w:t xml:space="preserve"> note that there is no readable pl</w:t>
-      </w:r>
-      <w:r>
-        <w:t>ain text.</w:t>
-      </w:r>
-    </w:p>
-    <w:p/>
-    <w:p>
-      <w:pPr>
-        <w:rPr>
+    <w:p>
+      <w:pPr>
+        <w:pStyle w:val="Normal"/>
+        <w:rPr/>
+      </w:pPr>
+      <w:r>
+        <w:rPr/>
+      </w:r>
+    </w:p>
+    <w:p>
+      <w:pPr>
+        <w:pStyle w:val="Normal"/>
+        <w:rPr/>
+      </w:pPr>
+      <w:r>
+        <w:rPr/>
+        <w:t>Observe the tcpdump output and note that there is no readable plain text.</w:t>
+      </w:r>
+    </w:p>
+    <w:p>
+      <w:pPr>
+        <w:pStyle w:val="Normal"/>
+        <w:rPr/>
+      </w:pPr>
+      <w:r>
+        <w:rPr/>
+      </w:r>
+    </w:p>
+    <w:p>
+      <w:pPr>
+        <w:pStyle w:val="Normal"/>
+        <w:rPr>
+          <w:b/>
           <w:b/>
           <w:bCs/>
           <w:sz w:val="30"/>
@@ -514,15 +850,37 @@
         <w:t>Stop the Labtainer</w:t>
       </w:r>
     </w:p>
-    <w:p/>
-    <w:p>
-      <w:r>
+    <w:p>
+      <w:pPr>
+        <w:pStyle w:val="Normal"/>
+        <w:rPr/>
+      </w:pPr>
+      <w:r>
+        <w:rPr/>
+      </w:r>
+    </w:p>
+    <w:p>
+      <w:pPr>
+        <w:pStyle w:val="Normal"/>
+        <w:rPr/>
+      </w:pPr>
+      <w:r>
+        <w:rPr/>
         <w:t>When the lab is completed, or you’d like to stop working for a while, run:</w:t>
       </w:r>
     </w:p>
-    <w:p/>
-    <w:p>
-      <w:pPr>
+    <w:p>
+      <w:pPr>
+        <w:pStyle w:val="Normal"/>
+        <w:rPr/>
+      </w:pPr>
+      <w:r>
+        <w:rPr/>
+      </w:r>
+    </w:p>
+    <w:p>
+      <w:pPr>
+        <w:pStyle w:val="Normal"/>
         <w:rPr>
           <w:rFonts w:ascii="Tlwg Typist" w:hAnsi="Tlwg Typist"/>
         </w:rPr>
@@ -535,54 +893,69 @@
         <w:t>stoplab telnetlab</w:t>
       </w:r>
     </w:p>
-    <w:p/>
-    <w:p>
-      <w:r>
-        <w:t xml:space="preserve">from the host labtainer working directory. You can always restart the labtainer and continue your work where you left off. </w:t>
-      </w:r>
-      <w:r>
-        <w:t xml:space="preserve">When the Labtainer is stopped, a zip file is created and saved to a location displayed beneath the stoplab. When you are finished, </w:t>
+    <w:p>
+      <w:pPr>
+        <w:pStyle w:val="Normal"/>
+        <w:rPr/>
+      </w:pPr>
+      <w:r>
+        <w:rPr/>
+      </w:r>
+    </w:p>
+    <w:p>
+      <w:pPr>
+        <w:pStyle w:val="Normal"/>
+        <w:rPr/>
+      </w:pPr>
+      <w:r>
+        <w:rPr/>
+        <w:t xml:space="preserve">from the host labtainer working directory. You can always restart the labtainer and continue your work where you left off. When the Labtainer is stopped, a zip file is created and saved to a location displayed beneath the stoplab. When you are finished, </w:t>
       </w:r>
       <w:bookmarkStart w:id="0" w:name="_GoBack"/>
       <w:bookmarkEnd w:id="0"/>
       <w:r>
+        <w:rPr/>
         <w:t>send that file to your instructor.</w:t>
       </w:r>
     </w:p>
     <w:sectPr>
+      <w:type w:val="nextPage"/>
       <w:pgSz w:w="12240" w:h="15840"/>
-      <w:pgMar w:top="1134" w:right="1134" w:bottom="1134" w:left="1134" w:header="0" w:footer="0" w:gutter="0"/>
-      <w:cols w:space="720"/>
-      <w:formProt w:val="0"/>
-      <w:docGrid w:linePitch="240" w:charSpace="-6145"/>
+      <w:pgMar w:left="1134" w:right="1134" w:header="0" w:top="1134" w:footer="0" w:bottom="1134" w:gutter="0"/>
+      <w:pgNumType w:fmt="decimal"/>
+      <w:formProt w:val="false"/>
+      <w:textDirection w:val="lrTb"/>
+      <w:docGrid w:type="default" w:linePitch="240" w:charSpace="4294960946"/>
     </w:sectPr>
   </w:body>
 </w:document>
 </file>
 
 <file path=word/styles.xml><?xml version="1.0" encoding="utf-8"?>
-<w:styles xmlns:mc="http://schemas.openxmlformats.org/markup-compatibility/2006" xmlns:r="http://schemas.openxmlformats.org/officeDocument/2006/relationships" xmlns:w="http://schemas.openxmlformats.org/wordprocessingml/2006/main" xmlns:w14="http://schemas.microsoft.com/office/word/2010/wordml" xmlns:w15="http://schemas.microsoft.com/office/word/2012/wordml" xmlns:w16cid="http://schemas.microsoft.com/office/word/2016/wordml/cid" xmlns:w16se="http://schemas.microsoft.com/office/word/2015/wordml/symex" mc:Ignorable="w14 w15 w16se w16cid">
+<w:styles xmlns:w="http://schemas.openxmlformats.org/wordprocessingml/2006/main" xmlns:w14="http://schemas.microsoft.com/office/word/2010/wordml" xmlns:mc="http://schemas.openxmlformats.org/markup-compatibility/2006" mc:Ignorable="w14">
   <w:docDefaults>
     <w:rPrDefault>
       <w:rPr>
-        <w:rFonts w:ascii="Liberation Serif" w:eastAsia="Noto Sans CJK SC Regular" w:hAnsi="Liberation Serif" w:cs="FreeSans"/>
+        <w:rFonts w:ascii="Liberation Serif" w:hAnsi="Liberation Serif" w:eastAsia="Noto Sans CJK SC Regular" w:cs="FreeSans"/>
         <w:szCs w:val="24"/>
         <w:lang w:val="en-US" w:eastAsia="zh-CN" w:bidi="hi-IN"/>
       </w:rPr>
     </w:rPrDefault>
-    <w:pPrDefault/>
+    <w:pPrDefault>
+      <w:pPr/>
+    </w:pPrDefault>
   </w:docDefaults>
   <w:latentStyles w:defLockedState="0" w:defUIPriority="99" w:defSemiHidden="0" w:defUnhideWhenUsed="0" w:defQFormat="0" w:count="375">
     <w:lsdException w:name="Normal" w:uiPriority="0" w:qFormat="1"/>
     <w:lsdException w:name="heading 1" w:uiPriority="9" w:qFormat="1"/>
-    <w:lsdException w:name="heading 2" w:semiHidden="1" w:uiPriority="9" w:unhideWhenUsed="1" w:qFormat="1"/>
-    <w:lsdException w:name="heading 3" w:semiHidden="1" w:uiPriority="9" w:unhideWhenUsed="1" w:qFormat="1"/>
-    <w:lsdException w:name="heading 4" w:semiHidden="1" w:uiPriority="9" w:unhideWhenUsed="1" w:qFormat="1"/>
-    <w:lsdException w:name="heading 5" w:semiHidden="1" w:uiPriority="9" w:unhideWhenUsed="1" w:qFormat="1"/>
-    <w:lsdException w:name="heading 6" w:semiHidden="1" w:uiPriority="9" w:unhideWhenUsed="1" w:qFormat="1"/>
-    <w:lsdException w:name="heading 7" w:semiHidden="1" w:uiPriority="9" w:unhideWhenUsed="1" w:qFormat="1"/>
-    <w:lsdException w:name="heading 8" w:semiHidden="1" w:uiPriority="9" w:unhideWhenUsed="1" w:qFormat="1"/>
-    <w:lsdException w:name="heading 9" w:semiHidden="1" w:uiPriority="9" w:unhideWhenUsed="1" w:qFormat="1"/>
+    <w:lsdException w:name="heading 2" w:uiPriority="9" w:semiHidden="1" w:unhideWhenUsed="1" w:qFormat="1"/>
+    <w:lsdException w:name="heading 3" w:uiPriority="9" w:semiHidden="1" w:unhideWhenUsed="1" w:qFormat="1"/>
+    <w:lsdException w:name="heading 4" w:uiPriority="9" w:semiHidden="1" w:unhideWhenUsed="1" w:qFormat="1"/>
+    <w:lsdException w:name="heading 5" w:uiPriority="9" w:semiHidden="1" w:unhideWhenUsed="1" w:qFormat="1"/>
+    <w:lsdException w:name="heading 6" w:uiPriority="9" w:semiHidden="1" w:unhideWhenUsed="1" w:qFormat="1"/>
+    <w:lsdException w:name="heading 7" w:uiPriority="9" w:semiHidden="1" w:unhideWhenUsed="1" w:qFormat="1"/>
+    <w:lsdException w:name="heading 8" w:uiPriority="9" w:semiHidden="1" w:unhideWhenUsed="1" w:qFormat="1"/>
+    <w:lsdException w:name="heading 9" w:uiPriority="9" w:semiHidden="1" w:unhideWhenUsed="1" w:qFormat="1"/>
     <w:lsdException w:name="index 1" w:semiHidden="1" w:unhideWhenUsed="1"/>
     <w:lsdException w:name="index 2" w:semiHidden="1" w:unhideWhenUsed="1"/>
     <w:lsdException w:name="index 3" w:semiHidden="1" w:unhideWhenUsed="1"/>
@@ -592,22 +965,22 @@
     <w:lsdException w:name="index 7" w:semiHidden="1" w:unhideWhenUsed="1"/>
     <w:lsdException w:name="index 8" w:semiHidden="1" w:unhideWhenUsed="1"/>
     <w:lsdException w:name="index 9" w:semiHidden="1" w:unhideWhenUsed="1"/>
-    <w:lsdException w:name="toc 1" w:semiHidden="1" w:uiPriority="39" w:unhideWhenUsed="1"/>
-    <w:lsdException w:name="toc 2" w:semiHidden="1" w:uiPriority="39" w:unhideWhenUsed="1"/>
-    <w:lsdException w:name="toc 3" w:semiHidden="1" w:uiPriority="39" w:unhideWhenUsed="1"/>
-    <w:lsdException w:name="toc 4" w:semiHidden="1" w:uiPriority="39" w:unhideWhenUsed="1"/>
-    <w:lsdException w:name="toc 5" w:semiHidden="1" w:uiPriority="39" w:unhideWhenUsed="1"/>
-    <w:lsdException w:name="toc 6" w:semiHidden="1" w:uiPriority="39" w:unhideWhenUsed="1"/>
-    <w:lsdException w:name="toc 7" w:semiHidden="1" w:uiPriority="39" w:unhideWhenUsed="1"/>
-    <w:lsdException w:name="toc 8" w:semiHidden="1" w:uiPriority="39" w:unhideWhenUsed="1"/>
-    <w:lsdException w:name="toc 9" w:semiHidden="1" w:uiPriority="39" w:unhideWhenUsed="1"/>
+    <w:lsdException w:name="toc 1" w:uiPriority="39" w:semiHidden="1" w:unhideWhenUsed="1"/>
+    <w:lsdException w:name="toc 2" w:uiPriority="39" w:semiHidden="1" w:unhideWhenUsed="1"/>
+    <w:lsdException w:name="toc 3" w:uiPriority="39" w:semiHidden="1" w:unhideWhenUsed="1"/>
+    <w:lsdException w:name="toc 4" w:uiPriority="39" w:semiHidden="1" w:unhideWhenUsed="1"/>
+    <w:lsdException w:name="toc 5" w:uiPriority="39" w:semiHidden="1" w:unhideWhenUsed="1"/>
+    <w:lsdException w:name="toc 6" w:uiPriority="39" w:semiHidden="1" w:unhideWhenUsed="1"/>
+    <w:lsdException w:name="toc 7" w:uiPriority="39" w:semiHidden="1" w:unhideWhenUsed="1"/>
+    <w:lsdException w:name="toc 8" w:uiPriority="39" w:semiHidden="1" w:unhideWhenUsed="1"/>
+    <w:lsdException w:name="toc 9" w:uiPriority="39" w:semiHidden="1" w:unhideWhenUsed="1"/>
     <w:lsdException w:name="Normal Indent" w:semiHidden="1" w:unhideWhenUsed="1"/>
     <w:lsdException w:name="footnote text" w:semiHidden="1" w:unhideWhenUsed="1"/>
     <w:lsdException w:name="annotation text" w:semiHidden="1" w:unhideWhenUsed="1"/>
     <w:lsdException w:name="header" w:semiHidden="1" w:unhideWhenUsed="1"/>
     <w:lsdException w:name="footer" w:semiHidden="1" w:unhideWhenUsed="1"/>
     <w:lsdException w:name="index heading" w:semiHidden="1" w:unhideWhenUsed="1"/>
-    <w:lsdException w:name="caption" w:semiHidden="1" w:uiPriority="35" w:unhideWhenUsed="1" w:qFormat="1"/>
+    <w:lsdException w:name="caption" w:uiPriority="35" w:semiHidden="1" w:unhideWhenUsed="1" w:qFormat="1"/>
     <w:lsdException w:name="table of figures" w:semiHidden="1" w:unhideWhenUsed="1"/>
     <w:lsdException w:name="envelope address" w:semiHidden="1" w:unhideWhenUsed="1"/>
     <w:lsdException w:name="envelope return" w:semiHidden="1" w:unhideWhenUsed="1"/>
@@ -638,7 +1011,7 @@
     <w:lsdException w:name="Title" w:uiPriority="10" w:qFormat="1"/>
     <w:lsdException w:name="Closing" w:semiHidden="1" w:unhideWhenUsed="1"/>
     <w:lsdException w:name="Signature" w:semiHidden="1" w:unhideWhenUsed="1"/>
-    <w:lsdException w:name="Default Paragraph Font" w:semiHidden="1" w:uiPriority="1" w:unhideWhenUsed="1"/>
+    <w:lsdException w:name="Default Paragraph Font" w:uiPriority="1" w:semiHidden="1" w:unhideWhenUsed="1"/>
     <w:lsdException w:name="Body Text" w:semiHidden="1" w:unhideWhenUsed="1"/>
     <w:lsdException w:name="Body Text Indent" w:semiHidden="1" w:unhideWhenUsed="1"/>
     <w:lsdException w:name="List Continue" w:semiHidden="1" w:unhideWhenUsed="1"/>
@@ -838,8 +1211,8 @@
     <w:lsdException w:name="Subtle Reference" w:uiPriority="31" w:qFormat="1"/>
     <w:lsdException w:name="Intense Reference" w:uiPriority="32" w:qFormat="1"/>
     <w:lsdException w:name="Book Title" w:uiPriority="33" w:qFormat="1"/>
-    <w:lsdException w:name="Bibliography" w:semiHidden="1" w:uiPriority="37" w:unhideWhenUsed="1"/>
-    <w:lsdException w:name="TOC Heading" w:semiHidden="1" w:uiPriority="39" w:unhideWhenUsed="1" w:qFormat="1"/>
+    <w:lsdException w:name="Bibliography" w:uiPriority="37" w:semiHidden="1" w:unhideWhenUsed="1"/>
+    <w:lsdException w:name="TOC Heading" w:uiPriority="39" w:semiHidden="1" w:unhideWhenUsed="1" w:qFormat="1"/>
     <w:lsdException w:name="Plain Table 1" w:uiPriority="41"/>
     <w:lsdException w:name="Plain Table 2" w:uiPriority="42"/>
     <w:lsdException w:name="Plain Table 3" w:uiPriority="43"/>
@@ -949,19 +1322,111 @@
     <w:lsdException w:name="Hashtag" w:semiHidden="1" w:unhideWhenUsed="1"/>
     <w:lsdException w:name="Unresolved Mention" w:semiHidden="1" w:unhideWhenUsed="1"/>
   </w:latentStyles>
-  <w:style w:type="paragraph" w:default="1" w:styleId="Normal">
+  <w:style w:type="paragraph" w:styleId="Normal" w:default="1">
     <w:name w:val="Normal"/>
     <w:qFormat/>
+    <w:pPr>
+      <w:widowControl/>
+      <w:bidi w:val="0"/>
+      <w:jc w:val="left"/>
+    </w:pPr>
     <w:rPr>
+      <w:rFonts w:ascii="Liberation Serif" w:hAnsi="Liberation Serif" w:eastAsia="Noto Sans CJK SC Regular" w:cs="FreeSans"/>
       <w:color w:val="00000A"/>
+      <w:kern w:val="0"/>
       <w:sz w:val="24"/>
+      <w:szCs w:val="24"/>
+      <w:lang w:val="en-US" w:eastAsia="zh-CN" w:bidi="hi-IN"/>
     </w:rPr>
   </w:style>
-  <w:style w:type="character" w:default="1" w:styleId="DefaultParagraphFont">
+  <w:style w:type="character" w:styleId="DefaultParagraphFont" w:default="1">
     <w:name w:val="Default Paragraph Font"/>
     <w:uiPriority w:val="1"/>
     <w:semiHidden/>
     <w:unhideWhenUsed/>
+    <w:qFormat/>
+    <w:rPr/>
+  </w:style>
+  <w:style w:type="paragraph" w:styleId="Heading" w:customStyle="1">
+    <w:name w:val="Heading"/>
+    <w:basedOn w:val="Normal"/>
+    <w:next w:val="TextBody"/>
+    <w:qFormat/>
+    <w:pPr>
+      <w:keepNext w:val="true"/>
+      <w:spacing w:before="240" w:after="120"/>
+    </w:pPr>
+    <w:rPr>
+      <w:rFonts w:ascii="Liberation Sans" w:hAnsi="Liberation Sans"/>
+      <w:sz w:val="28"/>
+      <w:szCs w:val="28"/>
+    </w:rPr>
+  </w:style>
+  <w:style w:type="paragraph" w:styleId="TextBody">
+    <w:name w:val="Body Text"/>
+    <w:basedOn w:val="Normal"/>
+    <w:pPr>
+      <w:spacing w:lineRule="auto" w:line="288" w:before="0" w:after="140"/>
+    </w:pPr>
+    <w:rPr/>
+  </w:style>
+  <w:style w:type="paragraph" w:styleId="List">
+    <w:name w:val="List"/>
+    <w:basedOn w:val="TextBody"/>
+    <w:pPr/>
+    <w:rPr/>
+  </w:style>
+  <w:style w:type="paragraph" w:styleId="Caption">
+    <w:name w:val="Caption"/>
+    <w:basedOn w:val="Normal"/>
+    <w:qFormat/>
+    <w:pPr>
+      <w:suppressLineNumbers/>
+      <w:spacing w:before="120" w:after="120"/>
+    </w:pPr>
+    <w:rPr>
+      <w:rFonts w:cs="Lohit Devanagari"/>
+      <w:i/>
+      <w:iCs/>
+      <w:sz w:val="24"/>
+      <w:szCs w:val="24"/>
+    </w:rPr>
+  </w:style>
+  <w:style w:type="paragraph" w:styleId="Index" w:customStyle="1">
+    <w:name w:val="Index"/>
+    <w:basedOn w:val="Normal"/>
+    <w:qFormat/>
+    <w:pPr>
+      <w:suppressLineNumbers/>
+    </w:pPr>
+    <w:rPr/>
+  </w:style>
+  <w:style w:type="paragraph" w:styleId="Caption1">
+    <w:name w:val="caption"/>
+    <w:basedOn w:val="Normal"/>
+    <w:qFormat/>
+    <w:pPr>
+      <w:suppressLineNumbers/>
+      <w:spacing w:before="120" w:after="120"/>
+    </w:pPr>
+    <w:rPr>
+      <w:i/>
+      <w:iCs/>
+    </w:rPr>
+  </w:style>
+  <w:style w:type="paragraph" w:styleId="FrameContents" w:customStyle="1">
+    <w:name w:val="Frame Contents"/>
+    <w:basedOn w:val="Normal"/>
+    <w:qFormat/>
+    <w:pPr/>
+    <w:rPr/>
+  </w:style>
+  <w:style w:type="numbering" w:styleId="NoList" w:default="1">
+    <w:name w:val="No List"/>
+    <w:uiPriority w:val="99"/>
+    <w:semiHidden/>
+    <w:unhideWhenUsed/>
+    <w:qFormat/>
   </w:style>
   <w:style w:type="table" w:default="1" w:styleId="TableNormal">
     <w:name w:val="Normal Table"/>
@@ -977,64 +1442,6 @@
         <w:right w:w="108" w:type="dxa"/>
       </w:tblCellMar>
     </w:tblPr>
-  </w:style>
-  <w:style w:type="numbering" w:default="1" w:styleId="NoList">
-    <w:name w:val="No List"/>
-    <w:uiPriority w:val="99"/>
-    <w:semiHidden/>
-    <w:unhideWhenUsed/>
-  </w:style>
-  <w:style w:type="paragraph" w:customStyle="1" w:styleId="Heading">
-    <w:name w:val="Heading"/>
-    <w:basedOn w:val="Normal"/>
-    <w:next w:val="BodyText"/>
-    <w:qFormat/>
-    <w:pPr>
-      <w:keepNext/>
-      <w:spacing w:before="240" w:after="120"/>
-    </w:pPr>
-    <w:rPr>
-      <w:rFonts w:ascii="Liberation Sans" w:hAnsi="Liberation Sans"/>
-      <w:sz w:val="28"/>
-      <w:szCs w:val="28"/>
-    </w:rPr>
-  </w:style>
-  <w:style w:type="paragraph" w:styleId="BodyText">
-    <w:name w:val="Body Text"/>
-    <w:basedOn w:val="Normal"/>
-    <w:pPr>
-      <w:spacing w:after="140" w:line="288" w:lineRule="auto"/>
-    </w:pPr>
-  </w:style>
-  <w:style w:type="paragraph" w:styleId="List">
-    <w:name w:val="List"/>
-    <w:basedOn w:val="BodyText"/>
-  </w:style>
-  <w:style w:type="paragraph" w:styleId="Caption">
-    <w:name w:val="caption"/>
-    <w:basedOn w:val="Normal"/>
-    <w:qFormat/>
-    <w:pPr>
-      <w:suppressLineNumbers/>
-      <w:spacing w:before="120" w:after="120"/>
-    </w:pPr>
-    <w:rPr>
-      <w:i/>
-      <w:iCs/>
-    </w:rPr>
-  </w:style>
-  <w:style w:type="paragraph" w:customStyle="1" w:styleId="Index">
-    <w:name w:val="Index"/>
-    <w:basedOn w:val="Normal"/>
-    <w:qFormat/>
-    <w:pPr>
-      <w:suppressLineNumbers/>
-    </w:pPr>
-  </w:style>
-  <w:style w:type="paragraph" w:customStyle="1" w:styleId="FrameContents">
-    <w:name w:val="Frame Contents"/>
-    <w:basedOn w:val="Normal"/>
-    <w:qFormat/>
   </w:style>
 </w:styles>
 </file>

</xml_diff>